<commit_message>
Test changes to Word doc
</commit_message>
<xml_diff>
--- a/Suunnitelma.docx
+++ b/Suunnitelma.docx
@@ -41,10 +41,13 @@
         <w:pStyle w:val="Kansi14"/>
       </w:pPr>
       <w:r>
-        <w:t>Miska Sainkangas</w:t>
+        <w:t xml:space="preserve">Miska </w:t>
       </w:r>
-      <w:bookmarkStart w:id="0" w:name="_GoBack"/>
-      <w:bookmarkEnd w:id="0"/>
+      <w:proofErr w:type="spellStart"/>
+      <w:r>
+        <w:t>Sainkangas</w:t>
+      </w:r>
+      <w:proofErr w:type="spellEnd"/>
     </w:p>
     <w:p>
       <w:pPr>
@@ -139,6 +142,12 @@
         <w:lastRenderedPageBreak/>
         <w:br w:type="page"/>
       </w:r>
+      <w:r>
+        <w:lastRenderedPageBreak/>
+        <w:t>gpoijdsgoedsgoidsjfrgoidjgroidrgoijd</w:t>
+      </w:r>
+      <w:bookmarkStart w:id="0" w:name="_GoBack"/>
+      <w:bookmarkEnd w:id="0"/>
     </w:p>
     <w:p/>
     <w:sectPr>
@@ -2064,7 +2073,7 @@
 </file>
 
 <file path=customXml/itemProps1.xml><?xml version="1.0" encoding="utf-8"?>
-<ds:datastoreItem xmlns:ds="http://schemas.openxmlformats.org/officeDocument/2006/customXml" ds:itemID="{251C17A8-E20B-4541-B2EE-B7D934CF2FCA}">
+<ds:datastoreItem xmlns:ds="http://schemas.openxmlformats.org/officeDocument/2006/customXml" ds:itemID="{64636C4F-9E9D-46BB-92AD-0CA5B4E707E7}">
   <ds:schemaRefs>
     <ds:schemaRef ds:uri="http://schemas.openxmlformats.org/officeDocument/2006/bibliography"/>
   </ds:schemaRefs>

</xml_diff>

<commit_message>
Revert "Test changes to Word doc"
This reverts commit 6d3210c30a1ea8af42b105166ed1c88b66f948b4.
</commit_message>
<xml_diff>
--- a/Suunnitelma.docx
+++ b/Suunnitelma.docx
@@ -43,6 +43,8 @@
       <w:r>
         <w:t>Miska Sainkangas</w:t>
       </w:r>
+      <w:bookmarkStart w:id="0" w:name="_GoBack"/>
+      <w:bookmarkEnd w:id="0"/>
     </w:p>
     <w:p>
       <w:pPr>
@@ -137,12 +139,6 @@
         <w:lastRenderedPageBreak/>
         <w:br w:type="page"/>
       </w:r>
-      <w:r>
-        <w:lastRenderedPageBreak/>
-        <w:t>Tämän pelin idea on</w:t>
-      </w:r>
-      <w:bookmarkStart w:id="0" w:name="_GoBack"/>
-      <w:bookmarkEnd w:id="0"/>
     </w:p>
     <w:p/>
     <w:sectPr>
@@ -448,7 +444,7 @@
       <w:rPr>
         <w:noProof/>
       </w:rPr>
-      <w:t>2</w:t>
+      <w:t>1</w:t>
     </w:r>
     <w:r>
       <w:rPr>
@@ -2068,7 +2064,7 @@
 </file>
 
 <file path=customXml/itemProps1.xml><?xml version="1.0" encoding="utf-8"?>
-<ds:datastoreItem xmlns:ds="http://schemas.openxmlformats.org/officeDocument/2006/customXml" ds:itemID="{A7FA5DC0-8B70-4629-BD01-F1CFD865BD18}">
+<ds:datastoreItem xmlns:ds="http://schemas.openxmlformats.org/officeDocument/2006/customXml" ds:itemID="{251C17A8-E20B-4541-B2EE-B7D934CF2FCA}">
   <ds:schemaRefs>
     <ds:schemaRef ds:uri="http://schemas.openxmlformats.org/officeDocument/2006/bibliography"/>
   </ds:schemaRefs>

</xml_diff>